<commit_message>
Sending lr2 29 last shance?
</commit_message>
<xml_diff>
--- a/LR2/29.docx
+++ b/LR2/29.docx
@@ -210,7 +210,7 @@
           <w:sz w:val="28"/>
           <w:szCs w:val="28"/>
         </w:rPr>
-        <w:t>…</w:t>
+        <w:t>...</w:t>
       </w:r>
       <w:r>
         <w:rPr>
@@ -263,7 +263,7 @@
           <w:rFonts w:ascii="Calibri" w:hAnsi="Calibri" w:cs="Calibri"/>
           <w:color w:val="000000"/>
         </w:rPr>
-        <w:t>“</w:t>
+        <w:t>«</w:t>
       </w:r>
       <w:r>
         <w:rPr>
@@ -278,7 +278,7 @@
           <w:rFonts w:ascii="Calibri" w:hAnsi="Calibri" w:cs="Calibri"/>
           <w:color w:val="000000"/>
         </w:rPr>
-        <w:t>“</w:t>
+        <w:t>»</w:t>
       </w:r>
       <w:r>
         <w:rPr>
@@ -328,7 +328,7 @@
           <w:rFonts w:ascii="Calibri" w:hAnsi="Calibri" w:cs="Calibri"/>
           <w:color w:val="000000"/>
         </w:rPr>
-        <w:t>“</w:t>
+        <w:t>«</w:t>
       </w:r>
       <w:r>
         <w:rPr>
@@ -343,7 +343,7 @@
           <w:rFonts w:ascii="Calibri" w:hAnsi="Calibri" w:cs="Calibri"/>
           <w:color w:val="000000"/>
         </w:rPr>
-        <w:t>“</w:t>
+        <w:t>»</w:t>
       </w:r>
       <w:r>
         <w:rPr>
@@ -374,7 +374,7 @@
           <w:rFonts w:ascii="Calibri" w:hAnsi="Calibri" w:cs="Calibri"/>
           <w:color w:val="000000"/>
         </w:rPr>
-        <w:t>“</w:t>
+        <w:t>«</w:t>
       </w:r>
       <w:r>
         <w:rPr>
@@ -389,7 +389,7 @@
           <w:rFonts w:ascii="Calibri" w:hAnsi="Calibri" w:cs="Calibri"/>
           <w:color w:val="000000"/>
         </w:rPr>
-        <w:t>“</w:t>
+        <w:t>»</w:t>
       </w:r>
       <w:r>
         <w:rPr>
@@ -498,26 +498,27 @@
           <w:sz w:val="28"/>
           <w:szCs w:val="28"/>
         </w:rPr>
-        <w:t>…</w:t>
-      </w:r>
-    </w:p>
-    <w:p>
-      <w:pPr>
-        <w:spacing w:after="0" w:line="360" w:lineRule="auto"/>
-        <w:ind w:firstLine="709"/>
-        <w:jc w:val="both"/>
-        <w:rPr>
-          <w:rFonts w:ascii="Times New Roman" w:hAnsi="Times New Roman" w:cs="Times New Roman"/>
-          <w:sz w:val="28"/>
-          <w:szCs w:val="28"/>
-        </w:rPr>
-      </w:pPr>
-      <w:r>
-        <w:rPr>
-          <w:rFonts w:ascii="Times New Roman" w:hAnsi="Times New Roman" w:cs="Times New Roman"/>
-          <w:sz w:val="28"/>
-          <w:szCs w:val="28"/>
-        </w:rPr>
+        <w:t>...</w:t>
+      </w:r>
+    </w:p>
+    <w:p>
+      <w:pPr>
+        <w:spacing w:after="0" w:line="360" w:lineRule="auto"/>
+        <w:ind w:firstLine="709"/>
+        <w:jc w:val="both"/>
+        <w:rPr>
+          <w:rFonts w:ascii="Times New Roman" w:hAnsi="Times New Roman" w:cs="Times New Roman"/>
+          <w:sz w:val="28"/>
+          <w:szCs w:val="28"/>
+        </w:rPr>
+      </w:pPr>
+      <w:r>
+        <w:rPr>
+          <w:rFonts w:ascii="Times New Roman" w:hAnsi="Times New Roman" w:cs="Times New Roman"/>
+          <w:sz w:val="28"/>
+          <w:szCs w:val="28"/>
+        </w:rPr>
+        <w:lastRenderedPageBreak/>
         <w:t xml:space="preserve">Первоначально предполагалось, что данные для адаптации первого поколения будут взяты у того же человека, которого предстоит лечить. То есть </w:t>
       </w:r>
       <w:r>
@@ -525,8 +526,7 @@
           <w:rFonts w:ascii="Calibri" w:hAnsi="Calibri" w:cs="Calibri"/>
           <w:color w:val="000000"/>
         </w:rPr>
-        <w:lastRenderedPageBreak/>
-        <w:t>“</w:t>
+        <w:t>«</w:t>
       </w:r>
       <w:r>
         <w:rPr>
@@ -541,7 +541,7 @@
           <w:rFonts w:ascii="Calibri" w:hAnsi="Calibri" w:cs="Calibri"/>
           <w:color w:val="000000"/>
         </w:rPr>
-        <w:t>“</w:t>
+        <w:t>»</w:t>
       </w:r>
       <w:r>
         <w:rPr>
@@ -556,7 +556,7 @@
           <w:rFonts w:ascii="Calibri" w:hAnsi="Calibri" w:cs="Calibri"/>
           <w:color w:val="000000"/>
         </w:rPr>
-        <w:t>“</w:t>
+        <w:t>«</w:t>
       </w:r>
       <w:r>
         <w:rPr>
@@ -571,7 +571,7 @@
           <w:rFonts w:ascii="Calibri" w:hAnsi="Calibri" w:cs="Calibri"/>
           <w:color w:val="000000"/>
         </w:rPr>
-        <w:t>“</w:t>
+        <w:t>»</w:t>
       </w:r>
       <w:r>
         <w:rPr>
@@ -874,7 +874,23 @@
           <w:sz w:val="28"/>
           <w:szCs w:val="28"/>
         </w:rPr>
-        <w:t>Кэри, у вас есть доступ к данным физической диагностики субъекта №3334856В?</w:t>
+        <w:t>Кэри, у вас есть доступ к данным физической диагностики субъекта №</w:t>
+      </w:r>
+      <w:r>
+        <w:rPr>
+          <w:rFonts w:ascii="Times New Roman" w:hAnsi="Times New Roman" w:cs="Times New Roman"/>
+          <w:sz w:val="28"/>
+          <w:szCs w:val="28"/>
+        </w:rPr>
+        <w:t xml:space="preserve"> </w:t>
+      </w:r>
+      <w:r>
+        <w:rPr>
+          <w:rFonts w:ascii="Times New Roman" w:hAnsi="Times New Roman" w:cs="Times New Roman"/>
+          <w:sz w:val="28"/>
+          <w:szCs w:val="28"/>
+        </w:rPr>
+        <w:t>3334856В?</w:t>
       </w:r>
     </w:p>
     <w:p>
@@ -902,7 +918,23 @@
           <w:sz w:val="28"/>
           <w:szCs w:val="28"/>
         </w:rPr>
-        <w:t xml:space="preserve"> Тема №3334856В, </w:t>
+        <w:t xml:space="preserve"> Тема №</w:t>
+      </w:r>
+      <w:r>
+        <w:rPr>
+          <w:rFonts w:ascii="Times New Roman" w:hAnsi="Times New Roman" w:cs="Times New Roman"/>
+          <w:sz w:val="28"/>
+          <w:szCs w:val="28"/>
+        </w:rPr>
+        <w:t xml:space="preserve"> </w:t>
+      </w:r>
+      <w:r>
+        <w:rPr>
+          <w:rFonts w:ascii="Times New Roman" w:hAnsi="Times New Roman" w:cs="Times New Roman"/>
+          <w:sz w:val="28"/>
+          <w:szCs w:val="28"/>
+        </w:rPr>
+        <w:t xml:space="preserve">3334856В, </w:t>
       </w:r>
       <w:r>
         <w:rPr>
@@ -975,7 +1007,7 @@
           <w:rFonts w:ascii="Calibri" w:hAnsi="Calibri" w:cs="Calibri"/>
           <w:color w:val="000000"/>
         </w:rPr>
-        <w:t>“</w:t>
+        <w:t>«</w:t>
       </w:r>
       <w:r>
         <w:rPr>
@@ -990,7 +1022,7 @@
           <w:rFonts w:ascii="Calibri" w:hAnsi="Calibri" w:cs="Calibri"/>
           <w:color w:val="000000"/>
         </w:rPr>
-        <w:t>“</w:t>
+        <w:t>»</w:t>
       </w:r>
       <w:r>
         <w:rPr>
@@ -1072,6 +1104,7 @@
           <w:sz w:val="28"/>
           <w:szCs w:val="28"/>
         </w:rPr>
+        <w:lastRenderedPageBreak/>
         <w:t xml:space="preserve">Изменения в структуре ДНК клеток, измененных проектом </w:t>
       </w:r>
       <w:r>
@@ -1079,7 +1112,7 @@
           <w:rFonts w:ascii="Calibri" w:hAnsi="Calibri" w:cs="Calibri"/>
           <w:color w:val="000000"/>
         </w:rPr>
-        <w:t>“</w:t>
+        <w:t>«</w:t>
       </w:r>
       <w:r>
         <w:rPr>
@@ -1094,7 +1127,7 @@
           <w:rFonts w:ascii="Calibri" w:hAnsi="Calibri" w:cs="Calibri"/>
           <w:color w:val="000000"/>
         </w:rPr>
-        <w:t>“</w:t>
+        <w:t>»</w:t>
       </w:r>
       <w:r>
         <w:rPr>
@@ -1118,16 +1151,7 @@
           <w:sz w:val="28"/>
           <w:szCs w:val="28"/>
         </w:rPr>
-        <w:t xml:space="preserve">то числа и графики </w:t>
-      </w:r>
-      <w:r>
-        <w:rPr>
-          <w:rFonts w:ascii="Times New Roman" w:hAnsi="Times New Roman" w:cs="Times New Roman"/>
-          <w:sz w:val="28"/>
-          <w:szCs w:val="28"/>
-        </w:rPr>
-        <w:lastRenderedPageBreak/>
-        <w:t>передо мной на огромном голографическом экране. Я не понял большую часть этих данных, зафиксировав только самые основные.</w:t>
+        <w:t>то числа и графики передо мной на огромном голографическом экране. Я не понял большую часть этих данных, зафиксировав только самые основные.</w:t>
       </w:r>
     </w:p>
     <w:p>

</xml_diff>

<commit_message>
LR2 last chance 2
</commit_message>
<xml_diff>
--- a/LR2/29.docx
+++ b/LR2/29.docx
@@ -322,6 +322,7 @@
           <w:rFonts w:ascii="Times New Roman" w:hAnsi="Times New Roman" w:cs="Times New Roman"/>
           <w:sz w:val="28"/>
           <w:szCs w:val="28"/>
+          <w:lang w:val="en-US"/>
         </w:rPr>
       </w:pPr>
       <w:r>
@@ -432,7 +433,23 @@
           <w:sz w:val="28"/>
           <w:szCs w:val="28"/>
         </w:rPr>
-        <w:t xml:space="preserve">й... </w:t>
+        <w:t>й..</w:t>
+      </w:r>
+      <w:r>
+        <w:rPr>
+          <w:rFonts w:ascii="Times New Roman" w:hAnsi="Times New Roman" w:cs="Times New Roman"/>
+          <w:sz w:val="28"/>
+          <w:szCs w:val="28"/>
+        </w:rPr>
+        <w:t>.</w:t>
+      </w:r>
+      <w:r>
+        <w:rPr>
+          <w:rFonts w:ascii="Times New Roman" w:hAnsi="Times New Roman" w:cs="Times New Roman"/>
+          <w:sz w:val="28"/>
+          <w:szCs w:val="28"/>
+        </w:rPr>
+        <w:t xml:space="preserve"> </w:t>
       </w:r>
       <w:r>
         <w:rPr>
@@ -487,6 +504,15 @@
           <w:szCs w:val="28"/>
         </w:rPr>
         <w:t>Адаптировано.</w:t>
+      </w:r>
+      <w:r>
+        <w:rPr>
+          <w:rFonts w:ascii="Times New Roman" w:hAnsi="Times New Roman" w:cs="Times New Roman"/>
+          <w:sz w:val="28"/>
+          <w:szCs w:val="28"/>
+          <w:lang w:val="en-US"/>
+        </w:rPr>
+        <w:t xml:space="preserve"> </w:t>
       </w:r>
     </w:p>
     <w:p>

</xml_diff>

<commit_message>
LR2 last chance 3
</commit_message>
<xml_diff>
--- a/LR2/29.docx
+++ b/LR2/29.docx
@@ -322,7 +322,6 @@
           <w:rFonts w:ascii="Times New Roman" w:hAnsi="Times New Roman" w:cs="Times New Roman"/>
           <w:sz w:val="28"/>
           <w:szCs w:val="28"/>
-          <w:lang w:val="en-US"/>
         </w:rPr>
       </w:pPr>
       <w:r>
@@ -355,7 +354,15 @@
           <w:sz w:val="28"/>
           <w:szCs w:val="28"/>
         </w:rPr>
-        <w:t xml:space="preserve"> подготовка. Пер</w:t>
+        <w:t xml:space="preserve"> </w:t>
+      </w:r>
+      <w:r>
+        <w:rPr>
+          <w:rFonts w:ascii="Times New Roman" w:hAnsi="Times New Roman" w:cs="Times New Roman"/>
+          <w:sz w:val="28"/>
+          <w:szCs w:val="28"/>
+        </w:rPr>
+        <w:t>подготовка. Пер</w:t>
       </w:r>
       <w:r>
         <w:rPr>
@@ -441,7 +448,15 @@
           <w:sz w:val="28"/>
           <w:szCs w:val="28"/>
         </w:rPr>
-        <w:t>.</w:t>
+        <w:t xml:space="preserve">. </w:t>
+      </w:r>
+      <w:r>
+        <w:rPr>
+          <w:rFonts w:ascii="Times New Roman" w:hAnsi="Times New Roman" w:cs="Times New Roman"/>
+          <w:sz w:val="28"/>
+          <w:szCs w:val="28"/>
+        </w:rPr>
+        <w:t>оно</w:t>
       </w:r>
       <w:r>
         <w:rPr>
@@ -450,14 +465,6 @@
           <w:szCs w:val="28"/>
         </w:rPr>
         <w:t xml:space="preserve"> </w:t>
-      </w:r>
-      <w:r>
-        <w:rPr>
-          <w:rFonts w:ascii="Times New Roman" w:hAnsi="Times New Roman" w:cs="Times New Roman"/>
-          <w:sz w:val="28"/>
-          <w:szCs w:val="28"/>
-        </w:rPr>
-        <w:t xml:space="preserve">оно </w:t>
       </w:r>
       <w:r>
         <w:rPr>
@@ -504,15 +511,6 @@
           <w:szCs w:val="28"/>
         </w:rPr>
         <w:t>Адаптировано.</w:t>
-      </w:r>
-      <w:r>
-        <w:rPr>
-          <w:rFonts w:ascii="Times New Roman" w:hAnsi="Times New Roman" w:cs="Times New Roman"/>
-          <w:sz w:val="28"/>
-          <w:szCs w:val="28"/>
-          <w:lang w:val="en-US"/>
-        </w:rPr>
-        <w:t xml:space="preserve"> </w:t>
       </w:r>
     </w:p>
     <w:p>

</xml_diff>

<commit_message>
LR2 last chance 4
</commit_message>
<xml_diff>
--- a/LR2/29.docx
+++ b/LR2/29.docx
@@ -284,8 +284,10 @@
       </w:r>
       <w:r>
         <w:rPr>
-          <w:rFonts w:ascii="Calibri" w:hAnsi="Calibri" w:cs="Calibri"/>
+          <w:rFonts w:ascii="Times New Roman" w:hAnsi="Times New Roman" w:cs="Times New Roman"/>
           <w:color w:val="000000"/>
+          <w:sz w:val="28"/>
+          <w:szCs w:val="28"/>
         </w:rPr>
         <w:t>"</w:t>
       </w:r>
@@ -299,8 +301,10 @@
       </w:r>
       <w:r>
         <w:rPr>
-          <w:rFonts w:ascii="Calibri" w:hAnsi="Calibri" w:cs="Calibri"/>
+          <w:rFonts w:ascii="Times New Roman" w:hAnsi="Times New Roman" w:cs="Times New Roman"/>
           <w:color w:val="000000"/>
+          <w:sz w:val="28"/>
+          <w:szCs w:val="28"/>
         </w:rPr>
         <w:t>"</w:t>
       </w:r>
@@ -398,8 +402,10 @@
       </w:r>
       <w:r>
         <w:rPr>
-          <w:rFonts w:ascii="Calibri" w:hAnsi="Calibri" w:cs="Calibri"/>
+          <w:rFonts w:ascii="Times New Roman" w:hAnsi="Times New Roman" w:cs="Times New Roman"/>
           <w:color w:val="000000"/>
+          <w:sz w:val="28"/>
+          <w:szCs w:val="28"/>
         </w:rPr>
         <w:t>"</w:t>
       </w:r>
@@ -409,12 +415,22 @@
           <w:sz w:val="28"/>
           <w:szCs w:val="28"/>
         </w:rPr>
-        <w:t>Гоблин</w:t>
-      </w:r>
-      <w:r>
-        <w:rPr>
-          <w:rFonts w:ascii="Calibri" w:hAnsi="Calibri" w:cs="Calibri"/>
+        <w:t>Г</w:t>
+      </w:r>
+      <w:r>
+        <w:rPr>
+          <w:rFonts w:ascii="Times New Roman" w:hAnsi="Times New Roman" w:cs="Times New Roman"/>
+          <w:sz w:val="28"/>
+          <w:szCs w:val="28"/>
+        </w:rPr>
+        <w:t>облин</w:t>
+      </w:r>
+      <w:r>
+        <w:rPr>
+          <w:rFonts w:ascii="Times New Roman" w:hAnsi="Times New Roman" w:cs="Times New Roman"/>
           <w:color w:val="000000"/>
+          <w:sz w:val="28"/>
+          <w:szCs w:val="28"/>
         </w:rPr>
         <w:t>"</w:t>
       </w:r>
@@ -448,15 +464,7 @@
           <w:sz w:val="28"/>
           <w:szCs w:val="28"/>
         </w:rPr>
-        <w:t xml:space="preserve">. </w:t>
-      </w:r>
-      <w:r>
-        <w:rPr>
-          <w:rFonts w:ascii="Times New Roman" w:hAnsi="Times New Roman" w:cs="Times New Roman"/>
-          <w:sz w:val="28"/>
-          <w:szCs w:val="28"/>
-        </w:rPr>
-        <w:t>оно</w:t>
+        <w:t>. оно</w:t>
       </w:r>
       <w:r>
         <w:rPr>
@@ -468,8 +476,10 @@
       </w:r>
       <w:r>
         <w:rPr>
-          <w:rFonts w:ascii="Calibri" w:hAnsi="Calibri" w:cs="Calibri"/>
+          <w:rFonts w:ascii="Times New Roman" w:hAnsi="Times New Roman" w:cs="Times New Roman"/>
           <w:color w:val="000000"/>
+          <w:sz w:val="28"/>
+          <w:szCs w:val="28"/>
         </w:rPr>
         <w:t>"</w:t>
       </w:r>
@@ -483,8 +493,10 @@
       </w:r>
       <w:r>
         <w:rPr>
-          <w:rFonts w:ascii="Calibri" w:hAnsi="Calibri" w:cs="Calibri"/>
+          <w:rFonts w:ascii="Times New Roman" w:hAnsi="Times New Roman" w:cs="Times New Roman"/>
           <w:color w:val="000000"/>
+          <w:sz w:val="28"/>
+          <w:szCs w:val="28"/>
         </w:rPr>
         <w:t>"</w:t>
       </w:r>
@@ -664,14 +676,16 @@
           <w:sz w:val="28"/>
           <w:szCs w:val="28"/>
         </w:rPr>
+        <w:lastRenderedPageBreak/>
         <w:t xml:space="preserve">Первоначально предполагалось, что данные для адаптации первого поколения будут взяты у того же человека, которого предстоит лечить. То есть </w:t>
       </w:r>
       <w:r>
         <w:rPr>
-          <w:rFonts w:ascii="Calibri" w:hAnsi="Calibri" w:cs="Calibri"/>
+          <w:rFonts w:ascii="Times New Roman" w:hAnsi="Times New Roman" w:cs="Times New Roman"/>
           <w:color w:val="000000"/>
-        </w:rPr>
-        <w:lastRenderedPageBreak/>
+          <w:sz w:val="28"/>
+          <w:szCs w:val="28"/>
+        </w:rPr>
         <w:t>"</w:t>
       </w:r>
       <w:r>
@@ -684,8 +698,10 @@
       </w:r>
       <w:r>
         <w:rPr>
-          <w:rFonts w:ascii="Calibri" w:hAnsi="Calibri" w:cs="Calibri"/>
+          <w:rFonts w:ascii="Times New Roman" w:hAnsi="Times New Roman" w:cs="Times New Roman"/>
           <w:color w:val="000000"/>
+          <w:sz w:val="28"/>
+          <w:szCs w:val="28"/>
         </w:rPr>
         <w:t>"</w:t>
       </w:r>
@@ -699,8 +715,10 @@
       </w:r>
       <w:r>
         <w:rPr>
-          <w:rFonts w:ascii="Calibri" w:hAnsi="Calibri" w:cs="Calibri"/>
+          <w:rFonts w:ascii="Times New Roman" w:hAnsi="Times New Roman" w:cs="Times New Roman"/>
           <w:color w:val="000000"/>
+          <w:sz w:val="28"/>
+          <w:szCs w:val="28"/>
         </w:rPr>
         <w:t>"</w:t>
       </w:r>
@@ -714,8 +732,10 @@
       </w:r>
       <w:r>
         <w:rPr>
-          <w:rFonts w:ascii="Calibri" w:hAnsi="Calibri" w:cs="Calibri"/>
+          <w:rFonts w:ascii="Times New Roman" w:hAnsi="Times New Roman" w:cs="Times New Roman"/>
           <w:color w:val="000000"/>
+          <w:sz w:val="28"/>
+          <w:szCs w:val="28"/>
         </w:rPr>
         <w:t>"</w:t>
       </w:r>
@@ -1183,8 +1203,10 @@
       </w:r>
       <w:r>
         <w:rPr>
-          <w:rFonts w:ascii="Calibri" w:hAnsi="Calibri" w:cs="Calibri"/>
+          <w:rFonts w:ascii="Times New Roman" w:hAnsi="Times New Roman" w:cs="Times New Roman"/>
           <w:color w:val="000000"/>
+          <w:sz w:val="28"/>
+          <w:szCs w:val="28"/>
         </w:rPr>
         <w:t>"</w:t>
       </w:r>
@@ -1198,8 +1220,10 @@
       </w:r>
       <w:r>
         <w:rPr>
-          <w:rFonts w:ascii="Calibri" w:hAnsi="Calibri" w:cs="Calibri"/>
+          <w:rFonts w:ascii="Times New Roman" w:hAnsi="Times New Roman" w:cs="Times New Roman"/>
           <w:color w:val="000000"/>
+          <w:sz w:val="28"/>
+          <w:szCs w:val="28"/>
         </w:rPr>
         <w:t>"</w:t>
       </w:r>
@@ -1371,12 +1395,15 @@
           <w:sz w:val="28"/>
           <w:szCs w:val="28"/>
         </w:rPr>
+        <w:lastRenderedPageBreak/>
         <w:t xml:space="preserve">Изменения в структуре ДНК клеток, измененных проектом </w:t>
       </w:r>
       <w:r>
         <w:rPr>
-          <w:rFonts w:ascii="Calibri" w:hAnsi="Calibri" w:cs="Calibri"/>
+          <w:rFonts w:ascii="Times New Roman" w:hAnsi="Times New Roman" w:cs="Times New Roman"/>
           <w:color w:val="000000"/>
+          <w:sz w:val="28"/>
+          <w:szCs w:val="28"/>
         </w:rPr>
         <w:t>"</w:t>
       </w:r>
@@ -1390,8 +1417,10 @@
       </w:r>
       <w:r>
         <w:rPr>
-          <w:rFonts w:ascii="Calibri" w:hAnsi="Calibri" w:cs="Calibri"/>
+          <w:rFonts w:ascii="Times New Roman" w:hAnsi="Times New Roman" w:cs="Times New Roman"/>
           <w:color w:val="000000"/>
+          <w:sz w:val="28"/>
+          <w:szCs w:val="28"/>
         </w:rPr>
         <w:t>"</w:t>
       </w:r>
@@ -1417,16 +1446,7 @@
           <w:sz w:val="28"/>
           <w:szCs w:val="28"/>
         </w:rPr>
-        <w:t xml:space="preserve">то числа и графики </w:t>
-      </w:r>
-      <w:r>
-        <w:rPr>
-          <w:rFonts w:ascii="Times New Roman" w:hAnsi="Times New Roman" w:cs="Times New Roman"/>
-          <w:sz w:val="28"/>
-          <w:szCs w:val="28"/>
-        </w:rPr>
-        <w:lastRenderedPageBreak/>
-        <w:t>передо мной на огромном голографическом экране. Я не понял большую часть этих данных, зафиксировав только самые основные.</w:t>
+        <w:t>то числа и графики передо мной на огромном голографическом экране. Я не понял большую часть этих данных, зафиксировав только самые основные.</w:t>
       </w:r>
     </w:p>
     <w:p>

</xml_diff>